<commit_message>
Final solution for CarShop
</commit_message>
<xml_diff>
--- a/06. C# Web/01. C# Web Basics/10. Exam preparation/23 December 2020/Car Shop - Problem_Description.docx
+++ b/06. C# Web/01. C# Web Basics/10. Exam preparation/23 December 2020/Car Shop - Problem_Description.docx
@@ -44,7 +44,6 @@
       <w:r>
         <w:rPr>
           <w:noProof/>
-          <w:lang w:val="bg-BG" w:eastAsia="bg-BG"/>
         </w:rPr>
         <w:drawing>
           <wp:inline distT="0" distB="0" distL="0" distR="0" wp14:anchorId="53A9FA66" wp14:editId="3AF802AE">
@@ -1482,11 +1481,9 @@
       </w:r>
     </w:p>
     <w:p>
-      <w:bookmarkStart w:id="0" w:name="_GoBack"/>
       <w:r>
         <w:rPr>
           <w:noProof/>
-          <w:lang w:val="bg-BG" w:eastAsia="bg-BG"/>
         </w:rPr>
         <w:drawing>
           <wp:inline distT="0" distB="0" distL="0" distR="0" wp14:anchorId="578BAF11" wp14:editId="24C8018F">
@@ -1530,7 +1527,6 @@
           </wp:inline>
         </w:drawing>
       </w:r>
-      <w:bookmarkEnd w:id="0"/>
       <w:r>
         <w:rPr>
           <w:noProof/>
@@ -1554,7 +1550,6 @@
       <w:r>
         <w:rPr>
           <w:noProof/>
-          <w:lang w:val="bg-BG" w:eastAsia="bg-BG"/>
         </w:rPr>
         <w:drawing>
           <wp:inline distT="0" distB="0" distL="0" distR="0" wp14:anchorId="27F09162" wp14:editId="53062C8D">
@@ -1620,7 +1615,6 @@
       <w:r>
         <w:rPr>
           <w:noProof/>
-          <w:lang w:val="bg-BG" w:eastAsia="bg-BG"/>
         </w:rPr>
         <w:drawing>
           <wp:inline distT="0" distB="0" distL="0" distR="0" wp14:anchorId="2EE7EFCC" wp14:editId="12E71F08">
@@ -1689,7 +1683,6 @@
       <w:r>
         <w:rPr>
           <w:noProof/>
-          <w:lang w:val="bg-BG" w:eastAsia="bg-BG"/>
         </w:rPr>
         <w:drawing>
           <wp:inline distT="0" distB="0" distL="0" distR="0" wp14:anchorId="479E390B" wp14:editId="1BFF2B3F">
@@ -1781,7 +1774,6 @@
       <w:r>
         <w:rPr>
           <w:noProof/>
-          <w:lang w:val="bg-BG" w:eastAsia="bg-BG"/>
         </w:rPr>
         <w:drawing>
           <wp:inline distT="0" distB="0" distL="0" distR="0" wp14:anchorId="272AD7F8" wp14:editId="31AC14E5">
@@ -1847,7 +1839,6 @@
       <w:r>
         <w:rPr>
           <w:noProof/>
-          <w:lang w:val="bg-BG" w:eastAsia="bg-BG"/>
         </w:rPr>
         <w:drawing>
           <wp:inline distT="0" distB="0" distL="0" distR="0" wp14:anchorId="31AA59D4" wp14:editId="6F44DC2D">
@@ -1896,7 +1887,6 @@
       <w:r>
         <w:rPr>
           <w:noProof/>
-          <w:lang w:val="bg-BG" w:eastAsia="bg-BG"/>
         </w:rPr>
         <w:drawing>
           <wp:inline distT="0" distB="0" distL="0" distR="0" wp14:anchorId="3FBF9319" wp14:editId="337AFD86">
@@ -1946,14 +1936,21 @@
         <w:pStyle w:val="Heading3"/>
       </w:pPr>
       <w:r>
-        <w:t>/Issues/Add?CarId={id} (logged-in user)</w:t>
+        <w:t>/Issues/Add</w:t>
+      </w:r>
+      <w:proofErr w:type="gramStart"/>
+      <w:r>
+        <w:t>?CarId</w:t>
+      </w:r>
+      <w:proofErr w:type="gramEnd"/>
+      <w:r>
+        <w:t>={id} (logged-in user)</w:t>
       </w:r>
     </w:p>
     <w:p>
       <w:r>
         <w:rPr>
           <w:noProof/>
-          <w:lang w:val="bg-BG" w:eastAsia="bg-BG"/>
         </w:rPr>
         <w:drawing>
           <wp:inline distT="0" distB="0" distL="0" distR="0" wp14:anchorId="105CD68C" wp14:editId="549F7CAB">
@@ -2003,7 +2000,21 @@
         <w:rPr>
           <w:rStyle w:val="Heading3Char"/>
         </w:rPr>
-        <w:t>/Issues/Delete?issueId={Id}&amp;CarId={Id}</w:t>
+        <w:t>/Issues/Delete</w:t>
+      </w:r>
+      <w:proofErr w:type="gramStart"/>
+      <w:r>
+        <w:rPr>
+          <w:rStyle w:val="Heading3Char"/>
+        </w:rPr>
+        <w:t>?issueId</w:t>
+      </w:r>
+      <w:proofErr w:type="gramEnd"/>
+      <w:r>
+        <w:rPr>
+          <w:rStyle w:val="Heading3Char"/>
+        </w:rPr>
+        <w:t>={Id}&amp;CarId={Id}</w:t>
       </w:r>
       <w:r>
         <w:t xml:space="preserve"> </w:t>
@@ -2017,7 +2028,21 @@
         <w:rPr>
           <w:rStyle w:val="Heading3Char"/>
         </w:rPr>
-        <w:t>/Issues/Fix?issueId={Id}&amp;CarId={Id}</w:t>
+        <w:t>/Issues/Fix</w:t>
+      </w:r>
+      <w:proofErr w:type="gramStart"/>
+      <w:r>
+        <w:rPr>
+          <w:rStyle w:val="Heading3Char"/>
+        </w:rPr>
+        <w:t>?issueId</w:t>
+      </w:r>
+      <w:proofErr w:type="gramEnd"/>
+      <w:r>
+        <w:rPr>
+          <w:rStyle w:val="Heading3Char"/>
+        </w:rPr>
+        <w:t>={Id}&amp;CarId={Id}</w:t>
       </w:r>
       <w:r>
         <w:t xml:space="preserve"> </w:t>
@@ -2259,57 +2284,75 @@
       <w:r>
         <w:rPr>
           <w:b/>
+          <w:highlight w:val="red"/>
         </w:rPr>
         <w:t xml:space="preserve">Clients </w:t>
       </w:r>
       <w:r>
+        <w:rPr>
+          <w:highlight w:val="red"/>
+        </w:rPr>
         <w:t>(isMechanic=false)</w:t>
       </w:r>
       <w:r>
         <w:rPr>
           <w:b/>
+          <w:highlight w:val="red"/>
         </w:rPr>
         <w:t xml:space="preserve"> </w:t>
       </w:r>
       <w:r>
+        <w:rPr>
+          <w:highlight w:val="red"/>
+        </w:rPr>
         <w:t xml:space="preserve">can </w:t>
       </w:r>
       <w:r>
         <w:rPr>
           <w:rStyle w:val="CodeChar"/>
+          <w:highlight w:val="red"/>
         </w:rPr>
         <w:t>add new cars</w:t>
       </w:r>
       <w:r>
+        <w:rPr>
+          <w:highlight w:val="red"/>
+        </w:rPr>
         <w:t xml:space="preserve">. Clients can see </w:t>
       </w:r>
       <w:r>
         <w:rPr>
           <w:rStyle w:val="CodeChar"/>
+          <w:highlight w:val="red"/>
         </w:rPr>
         <w:t>all</w:t>
       </w:r>
       <w:r>
+        <w:rPr>
+          <w:highlight w:val="red"/>
+        </w:rPr>
         <w:t xml:space="preserve"> </w:t>
       </w:r>
       <w:r>
         <w:rPr>
           <w:rStyle w:val="CodeChar"/>
+          <w:highlight w:val="red"/>
         </w:rPr>
         <w:t>the cars they have added but not the cars of other clients on the Cars/All page</w:t>
       </w:r>
       <w:r>
-        <w:t xml:space="preserve">. For every car, they have added they can also view the list of issues and they can </w:t>
-      </w:r>
-      <w:r>
-        <w:t xml:space="preserve">add or </w:t>
-      </w:r>
-      <w:r>
-        <w:t xml:space="preserve">delete issues. </w:t>
-      </w:r>
-      <w:r>
-        <w:rPr>
-          <w:b/>
+        <w:rPr>
+          <w:highlight w:val="red"/>
+        </w:rPr>
+        <w:t>. For every car, they have added they can also view the list of issues and they can add or delete issues.</w:t>
+      </w:r>
+      <w:r>
+        <w:t xml:space="preserve"> </w:t>
+      </w:r>
+      <w:r>
+        <w:rPr>
+          <w:b/>
+          <w:highlight w:val="red"/>
         </w:rPr>
         <w:t>They cannot fix issues.</w:t>
       </w:r>
@@ -2331,65 +2374,88 @@
           <w:numId w:val="47"/>
         </w:numPr>
         <w:jc w:val="both"/>
-      </w:pPr>
-      <w:r>
-        <w:rPr>
-          <w:b/>
+        <w:rPr>
+          <w:highlight w:val="red"/>
+        </w:rPr>
+      </w:pPr>
+      <w:bookmarkStart w:id="0" w:name="_GoBack"/>
+      <w:bookmarkEnd w:id="0"/>
+      <w:r>
+        <w:rPr>
+          <w:b/>
+          <w:highlight w:val="red"/>
         </w:rPr>
         <w:t>Mechanics</w:t>
       </w:r>
       <w:r>
+        <w:rPr>
+          <w:highlight w:val="red"/>
+        </w:rPr>
         <w:t xml:space="preserve"> (isMechanic=true)</w:t>
       </w:r>
       <w:r>
         <w:rPr>
           <w:b/>
+          <w:highlight w:val="red"/>
         </w:rPr>
         <w:t xml:space="preserve"> cannot add new cars. </w:t>
       </w:r>
       <w:r>
+        <w:rPr>
+          <w:highlight w:val="red"/>
+        </w:rPr>
         <w:t>On the Cars/All page, they can</w:t>
       </w:r>
       <w:r>
         <w:rPr>
           <w:b/>
-        </w:rPr>
-        <w:t xml:space="preserve"> view all cars</w:t>
-      </w:r>
-      <w:r>
-        <w:rPr>
-          <w:b/>
-        </w:rPr>
-        <w:t xml:space="preserve"> that have unfixed issues</w:t>
-      </w:r>
-      <w:r>
+          <w:highlight w:val="red"/>
+        </w:rPr>
+        <w:t xml:space="preserve"> view all cars that have unfixed issues</w:t>
+      </w:r>
+      <w:r>
+        <w:rPr>
+          <w:highlight w:val="red"/>
+        </w:rPr>
         <w:t>. For every car, they</w:t>
       </w:r>
       <w:r>
         <w:rPr>
           <w:b/>
+          <w:highlight w:val="red"/>
         </w:rPr>
         <w:t xml:space="preserve"> </w:t>
       </w:r>
       <w:r>
+        <w:rPr>
+          <w:highlight w:val="red"/>
+        </w:rPr>
         <w:t>can also view the list of issues, add and delete issues.</w:t>
       </w:r>
       <w:r>
         <w:rPr>
           <w:b/>
+          <w:highlight w:val="red"/>
         </w:rPr>
         <w:t xml:space="preserve"> </w:t>
       </w:r>
       <w:r>
+        <w:rPr>
+          <w:highlight w:val="red"/>
+        </w:rPr>
         <w:t>Unlike clients</w:t>
       </w:r>
       <w:r>
         <w:rPr>
           <w:b/>
+          <w:highlight w:val="red"/>
         </w:rPr>
         <w:t xml:space="preserve"> – mechanics can fix an issue </w:t>
       </w:r>
       <w:r>
+        <w:rPr>
+          <w:highlight w:val="red"/>
+        </w:rPr>
         <w:t>(set isFixed to true).</w:t>
       </w:r>
     </w:p>
@@ -2419,7 +2485,15 @@
         <w:t xml:space="preserve"> can add cars</w:t>
       </w:r>
       <w:r>
-        <w:t xml:space="preserve">. All cars that the currently logged in user has access to are visualized on the </w:t>
+        <w:t xml:space="preserve">. All cars that the currently logged in user has access to </w:t>
+      </w:r>
+      <w:proofErr w:type="gramStart"/>
+      <w:r>
+        <w:t>are</w:t>
+      </w:r>
+      <w:proofErr w:type="gramEnd"/>
+      <w:r>
+        <w:t xml:space="preserve"> visualized on the </w:t>
       </w:r>
       <w:r>
         <w:rPr>
@@ -2600,7 +2674,21 @@
         <w:rPr>
           <w:b/>
         </w:rPr>
-        <w:t>list of issues (/Issues/CarIssues?CarId={Id}</w:t>
+        <w:t>list of issues (/Issues/CarIssues</w:t>
+      </w:r>
+      <w:proofErr w:type="gramStart"/>
+      <w:r>
+        <w:rPr>
+          <w:b/>
+        </w:rPr>
+        <w:t>?CarId</w:t>
+      </w:r>
+      <w:proofErr w:type="gramEnd"/>
+      <w:r>
+        <w:rPr>
+          <w:b/>
+        </w:rPr>
+        <w:t>={Id}</w:t>
       </w:r>
       <w:r>
         <w:t xml:space="preserve"> page for the particular car.</w:t>
@@ -2715,7 +2803,21 @@
         <w:rPr>
           <w:b/>
         </w:rPr>
-        <w:t>/Issues/Add?CarId= {Id}</w:t>
+        <w:t>/Issues/Add</w:t>
+      </w:r>
+      <w:proofErr w:type="gramStart"/>
+      <w:r>
+        <w:rPr>
+          <w:b/>
+        </w:rPr>
+        <w:t>?CarId</w:t>
+      </w:r>
+      <w:proofErr w:type="gramEnd"/>
+      <w:r>
+        <w:rPr>
+          <w:b/>
+        </w:rPr>
+        <w:t>= {Id}</w:t>
       </w:r>
       <w:r>
         <w:rPr>
@@ -2830,50 +2932,66 @@
           <w:numId w:val="44"/>
         </w:numPr>
         <w:jc w:val="both"/>
-      </w:pPr>
-      <w:r>
+        <w:rPr>
+          <w:highlight w:val="red"/>
+        </w:rPr>
+      </w:pPr>
+      <w:r>
+        <w:rPr>
+          <w:highlight w:val="red"/>
+        </w:rPr>
         <w:t xml:space="preserve">Upon successful </w:t>
       </w:r>
       <w:r>
         <w:rPr>
           <w:b/>
-        </w:rPr>
-        <w:t>r</w:t>
-      </w:r>
-      <w:r>
-        <w:rPr>
-          <w:b/>
-        </w:rPr>
-        <w:t>egistration</w:t>
-      </w:r>
-      <w:r>
+          <w:highlight w:val="red"/>
+        </w:rPr>
+        <w:t>registration</w:t>
+      </w:r>
+      <w:r>
+        <w:rPr>
+          <w:highlight w:val="red"/>
+        </w:rPr>
         <w:t xml:space="preserve"> of a </w:t>
       </w:r>
       <w:r>
         <w:rPr>
           <w:b/>
+          <w:highlight w:val="red"/>
         </w:rPr>
         <w:t>User</w:t>
       </w:r>
       <w:r>
+        <w:rPr>
+          <w:highlight w:val="red"/>
+        </w:rPr>
         <w:t xml:space="preserve">, redirect to the </w:t>
       </w:r>
       <w:r>
         <w:rPr>
           <w:b/>
+          <w:highlight w:val="red"/>
         </w:rPr>
         <w:t>Login</w:t>
       </w:r>
       <w:r>
+        <w:rPr>
+          <w:highlight w:val="red"/>
+        </w:rPr>
         <w:t xml:space="preserve"> </w:t>
       </w:r>
       <w:r>
         <w:rPr>
           <w:b/>
+          <w:highlight w:val="red"/>
         </w:rPr>
         <w:t>Page</w:t>
       </w:r>
       <w:r>
+        <w:rPr>
+          <w:highlight w:val="red"/>
+        </w:rPr>
         <w:t>.</w:t>
       </w:r>
     </w:p>
@@ -2885,41 +3003,53 @@
           <w:numId w:val="44"/>
         </w:numPr>
         <w:jc w:val="both"/>
-      </w:pPr>
-      <w:r>
+        <w:rPr>
+          <w:highlight w:val="red"/>
+        </w:rPr>
+      </w:pPr>
+      <w:r>
+        <w:rPr>
+          <w:highlight w:val="red"/>
+        </w:rPr>
         <w:t xml:space="preserve">Upon successful </w:t>
       </w:r>
       <w:r>
         <w:rPr>
           <w:b/>
-        </w:rPr>
-        <w:t>l</w:t>
-      </w:r>
-      <w:r>
-        <w:rPr>
-          <w:b/>
-        </w:rPr>
-        <w:t>ogin</w:t>
-      </w:r>
-      <w:r>
+          <w:highlight w:val="red"/>
+        </w:rPr>
+        <w:t>login</w:t>
+      </w:r>
+      <w:r>
+        <w:rPr>
+          <w:highlight w:val="red"/>
+        </w:rPr>
         <w:t xml:space="preserve"> of a </w:t>
       </w:r>
       <w:r>
         <w:rPr>
           <w:b/>
+          <w:highlight w:val="red"/>
         </w:rPr>
         <w:t>User</w:t>
       </w:r>
       <w:r>
+        <w:rPr>
+          <w:highlight w:val="red"/>
+        </w:rPr>
         <w:t>, redirect to the /</w:t>
       </w:r>
       <w:r>
         <w:rPr>
           <w:b/>
+          <w:highlight w:val="red"/>
         </w:rPr>
         <w:t>Cars/All</w:t>
       </w:r>
       <w:r>
+        <w:rPr>
+          <w:highlight w:val="red"/>
+        </w:rPr>
         <w:t>.</w:t>
       </w:r>
     </w:p>
@@ -2980,26 +3110,40 @@
           <w:numId w:val="44"/>
         </w:numPr>
         <w:jc w:val="both"/>
-      </w:pPr>
-      <w:r>
+        <w:rPr>
+          <w:highlight w:val="red"/>
+        </w:rPr>
+      </w:pPr>
+      <w:r>
+        <w:rPr>
+          <w:highlight w:val="red"/>
+        </w:rPr>
         <w:t xml:space="preserve">Upon successfully </w:t>
       </w:r>
       <w:r>
         <w:rPr>
           <w:b/>
+          <w:highlight w:val="red"/>
         </w:rPr>
         <w:t>adding an issue to a car</w:t>
       </w:r>
       <w:r>
+        <w:rPr>
+          <w:highlight w:val="red"/>
+        </w:rPr>
         <w:t>, redirect to the /</w:t>
       </w:r>
       <w:r>
         <w:rPr>
           <w:b/>
+          <w:highlight w:val="red"/>
         </w:rPr>
         <w:t>Issues/CarIssues?carId={Id}</w:t>
       </w:r>
       <w:r>
+        <w:rPr>
+          <w:highlight w:val="red"/>
+        </w:rPr>
         <w:t xml:space="preserve"> (reload the page) </w:t>
       </w:r>
     </w:p>
@@ -3852,7 +3996,6 @@
     <w:r>
       <w:rPr>
         <w:noProof/>
-        <w:lang w:val="bg-BG" w:eastAsia="bg-BG"/>
       </w:rPr>
       <mc:AlternateContent>
         <mc:Choice Requires="wps">
@@ -3975,7 +4118,6 @@
     <w:r>
       <w:rPr>
         <w:noProof/>
-        <w:lang w:val="bg-BG" w:eastAsia="bg-BG"/>
       </w:rPr>
       <mc:AlternateContent>
         <mc:Choice Requires="wps">
@@ -4178,7 +4320,6 @@
                               <w:noProof/>
                               <w:sz w:val="18"/>
                               <w:szCs w:val="18"/>
-                              <w:lang w:val="bg-BG" w:eastAsia="bg-BG"/>
                             </w:rPr>
                             <w:drawing>
                               <wp:inline distT="0" distB="0" distL="0" distR="0" wp14:anchorId="53621E41" wp14:editId="3BF595D6">
@@ -4245,7 +4386,6 @@
                               <w:noProof/>
                               <w:sz w:val="18"/>
                               <w:szCs w:val="18"/>
-                              <w:lang w:val="bg-BG" w:eastAsia="bg-BG"/>
                             </w:rPr>
                             <w:drawing>
                               <wp:inline distT="0" distB="0" distL="0" distR="0" wp14:anchorId="64E29E7A" wp14:editId="1BD0FFE4">
@@ -4312,7 +4452,6 @@
                               <w:noProof/>
                               <w:sz w:val="18"/>
                               <w:szCs w:val="18"/>
-                              <w:lang w:val="bg-BG" w:eastAsia="bg-BG"/>
                             </w:rPr>
                             <w:drawing>
                               <wp:inline distT="0" distB="0" distL="0" distR="0" wp14:anchorId="293C9B17" wp14:editId="373E17EF">
@@ -4366,7 +4505,6 @@
                               <w:noProof/>
                               <w:sz w:val="18"/>
                               <w:szCs w:val="18"/>
-                              <w:lang w:val="bg-BG" w:eastAsia="bg-BG"/>
                             </w:rPr>
                             <w:drawing>
                               <wp:inline distT="0" distB="0" distL="0" distR="0" wp14:anchorId="75BE9FD2" wp14:editId="14C27CD2">
@@ -4436,7 +4574,6 @@
                               <w:noProof/>
                               <w:sz w:val="18"/>
                               <w:szCs w:val="18"/>
-                              <w:lang w:val="bg-BG" w:eastAsia="bg-BG"/>
                             </w:rPr>
                             <w:drawing>
                               <wp:inline distT="0" distB="0" distL="0" distR="0" wp14:anchorId="15168924" wp14:editId="70A0374F">
@@ -4490,7 +4627,6 @@
                               <w:noProof/>
                               <w:sz w:val="18"/>
                               <w:szCs w:val="18"/>
-                              <w:lang w:val="bg-BG" w:eastAsia="bg-BG"/>
                             </w:rPr>
                             <w:drawing>
                               <wp:inline distT="0" distB="0" distL="0" distR="0" wp14:anchorId="1C97DE02" wp14:editId="61D842AB">
@@ -4544,7 +4680,6 @@
                               <w:noProof/>
                               <w:sz w:val="18"/>
                               <w:szCs w:val="18"/>
-                              <w:lang w:val="bg-BG" w:eastAsia="bg-BG"/>
                             </w:rPr>
                             <w:drawing>
                               <wp:inline distT="0" distB="0" distL="0" distR="0" wp14:anchorId="103BD2B7" wp14:editId="40827562">
@@ -4614,7 +4749,6 @@
                               <w:noProof/>
                               <w:sz w:val="18"/>
                               <w:szCs w:val="18"/>
-                              <w:lang w:val="bg-BG" w:eastAsia="bg-BG"/>
                             </w:rPr>
                             <w:drawing>
                               <wp:inline distT="0" distB="0" distL="0" distR="0" wp14:anchorId="620F6097" wp14:editId="67DE1394">
@@ -4681,7 +4815,6 @@
                               <w:noProof/>
                               <w:sz w:val="18"/>
                               <w:szCs w:val="18"/>
-                              <w:lang w:val="bg-BG" w:eastAsia="bg-BG"/>
                             </w:rPr>
                             <w:drawing>
                               <wp:inline distT="0" distB="0" distL="0" distR="0" wp14:anchorId="02F95DD8" wp14:editId="5DBDA342">
@@ -4912,7 +5045,7 @@
                           <wp:extent cx="180000" cy="180000"/>
                           <wp:effectExtent l="0" t="0" r="0" b="0"/>
                           <wp:docPr id="3" name="Picture 3">
-                            <a:hlinkClick xmlns:a="http://schemas.openxmlformats.org/drawingml/2006/main" r:id="rId2"/>
+                            <a:hlinkClick xmlns:a="http://schemas.openxmlformats.org/drawingml/2006/main" r:id="rId22"/>
                           </wp:docPr>
                           <wp:cNvGraphicFramePr>
                             <a:graphicFrameLocks xmlns:a="http://schemas.openxmlformats.org/drawingml/2006/main" noChangeAspect="1"/>
@@ -4922,14 +5055,14 @@
                               <pic:pic xmlns:pic="http://schemas.openxmlformats.org/drawingml/2006/picture">
                                 <pic:nvPicPr>
                                   <pic:cNvPr id="3" name="Picture 3">
-                                    <a:hlinkClick r:id="rId2"/>
+                                    <a:hlinkClick r:id="rId22"/>
                                   </pic:cNvPr>
                                   <pic:cNvPicPr>
                                     <a:picLocks noChangeAspect="1" noChangeArrowheads="1"/>
                                   </pic:cNvPicPr>
                                 </pic:nvPicPr>
                                 <pic:blipFill>
-                                  <a:blip r:embed="rId3">
+                                  <a:blip r:embed="rId23">
                                     <a:extLst>
                                       <a:ext uri="{28A0092B-C50C-407E-A947-70E740481C1C}">
                                         <a14:useLocalDpi xmlns:a14="http://schemas.microsoft.com/office/drawing/2010/main" val="0"/>
@@ -4979,7 +5112,7 @@
                           <wp:extent cx="180000" cy="180000"/>
                           <wp:effectExtent l="0" t="0" r="0" b="0"/>
                           <wp:docPr id="2" name="Picture 2">
-                            <a:hlinkClick xmlns:a="http://schemas.openxmlformats.org/drawingml/2006/main" r:id="rId4"/>
+                            <a:hlinkClick xmlns:a="http://schemas.openxmlformats.org/drawingml/2006/main" r:id="rId24"/>
                           </wp:docPr>
                           <wp:cNvGraphicFramePr>
                             <a:graphicFrameLocks xmlns:a="http://schemas.openxmlformats.org/drawingml/2006/main" noChangeAspect="1"/>
@@ -4989,14 +5122,14 @@
                               <pic:pic xmlns:pic="http://schemas.openxmlformats.org/drawingml/2006/picture">
                                 <pic:nvPicPr>
                                   <pic:cNvPr id="2" name="Picture 2">
-                                    <a:hlinkClick r:id="rId4"/>
+                                    <a:hlinkClick r:id="rId24"/>
                                   </pic:cNvPr>
                                   <pic:cNvPicPr>
                                     <a:picLocks noChangeAspect="1" noChangeArrowheads="1"/>
                                   </pic:cNvPicPr>
                                 </pic:nvPicPr>
                                 <pic:blipFill>
-                                  <a:blip r:embed="rId5">
+                                  <a:blip r:embed="rId25">
                                     <a:extLst>
                                       <a:ext uri="{28A0092B-C50C-407E-A947-70E740481C1C}">
                                         <a14:useLocalDpi xmlns:a14="http://schemas.microsoft.com/office/drawing/2010/main" val="0"/>
@@ -5046,7 +5179,7 @@
                           <wp:extent cx="180000" cy="180000"/>
                           <wp:effectExtent l="0" t="0" r="0" b="0"/>
                           <wp:docPr id="5" name="Picture 5" title="Software University @ Facebook">
-                            <a:hlinkClick xmlns:a="http://schemas.openxmlformats.org/drawingml/2006/main" r:id="rId6"/>
+                            <a:hlinkClick xmlns:a="http://schemas.openxmlformats.org/drawingml/2006/main" r:id="rId26"/>
                           </wp:docPr>
                           <wp:cNvGraphicFramePr>
                             <a:graphicFrameLocks xmlns:a="http://schemas.openxmlformats.org/drawingml/2006/main" noChangeAspect="1"/>
@@ -5056,12 +5189,12 @@
                               <pic:pic xmlns:pic="http://schemas.openxmlformats.org/drawingml/2006/picture">
                                 <pic:nvPicPr>
                                   <pic:cNvPr id="5" name="Picture 5" title="Software University @ Facebook">
-                                    <a:hlinkClick r:id="rId6"/>
+                                    <a:hlinkClick r:id="rId26"/>
                                   </pic:cNvPr>
                                   <pic:cNvPicPr/>
                                 </pic:nvPicPr>
                                 <pic:blipFill>
-                                  <a:blip r:embed="rId7"/>
+                                  <a:blip r:embed="rId27"/>
                                   <a:stretch>
                                     <a:fillRect/>
                                   </a:stretch>
@@ -5100,7 +5233,7 @@
                           <wp:extent cx="180000" cy="180000"/>
                           <wp:effectExtent l="0" t="0" r="0" b="0"/>
                           <wp:docPr id="20" name="Picture 20">
-                            <a:hlinkClick xmlns:a="http://schemas.openxmlformats.org/drawingml/2006/main" r:id="rId8"/>
+                            <a:hlinkClick xmlns:a="http://schemas.openxmlformats.org/drawingml/2006/main" r:id="rId28"/>
                           </wp:docPr>
                           <wp:cNvGraphicFramePr>
                             <a:graphicFrameLocks xmlns:a="http://schemas.openxmlformats.org/drawingml/2006/main" noChangeAspect="1"/>
@@ -5110,14 +5243,14 @@
                               <pic:pic xmlns:pic="http://schemas.openxmlformats.org/drawingml/2006/picture">
                                 <pic:nvPicPr>
                                   <pic:cNvPr id="20" name="Picture 20">
-                                    <a:hlinkClick r:id="rId8"/>
+                                    <a:hlinkClick r:id="rId28"/>
                                   </pic:cNvPr>
                                   <pic:cNvPicPr>
                                     <a:picLocks noChangeAspect="1" noChangeArrowheads="1"/>
                                   </pic:cNvPicPr>
                                 </pic:nvPicPr>
                                 <pic:blipFill>
-                                  <a:blip r:embed="rId9">
+                                  <a:blip r:embed="rId29">
                                     <a:extLst>
                                       <a:ext uri="{28A0092B-C50C-407E-A947-70E740481C1C}">
                                         <a14:useLocalDpi xmlns:a14="http://schemas.microsoft.com/office/drawing/2010/main" val="0"/>
@@ -5170,7 +5303,7 @@
                           <wp:extent cx="180000" cy="180000"/>
                           <wp:effectExtent l="0" t="0" r="0" b="0"/>
                           <wp:docPr id="7" name="Picture 7" title="Software University @ Twitter">
-                            <a:hlinkClick xmlns:a="http://schemas.openxmlformats.org/drawingml/2006/main" r:id="rId11"/>
+                            <a:hlinkClick xmlns:a="http://schemas.openxmlformats.org/drawingml/2006/main" r:id="rId30"/>
                           </wp:docPr>
                           <wp:cNvGraphicFramePr>
                             <a:graphicFrameLocks xmlns:a="http://schemas.openxmlformats.org/drawingml/2006/main" noChangeAspect="1"/>
@@ -5180,12 +5313,12 @@
                               <pic:pic xmlns:pic="http://schemas.openxmlformats.org/drawingml/2006/picture">
                                 <pic:nvPicPr>
                                   <pic:cNvPr id="7" name="Picture 7" title="Software University @ Twitter">
-                                    <a:hlinkClick r:id="rId11"/>
+                                    <a:hlinkClick r:id="rId30"/>
                                   </pic:cNvPr>
                                   <pic:cNvPicPr/>
                                 </pic:nvPicPr>
                                 <pic:blipFill>
-                                  <a:blip r:embed="rId12"/>
+                                  <a:blip r:embed="rId31"/>
                                   <a:stretch>
                                     <a:fillRect/>
                                   </a:stretch>
@@ -5224,7 +5357,7 @@
                           <wp:extent cx="180000" cy="180000"/>
                           <wp:effectExtent l="0" t="0" r="0" b="0"/>
                           <wp:docPr id="17" name="Picture 17" title="Software University @ YouTube">
-                            <a:hlinkClick xmlns:a="http://schemas.openxmlformats.org/drawingml/2006/main" r:id="rId13"/>
+                            <a:hlinkClick xmlns:a="http://schemas.openxmlformats.org/drawingml/2006/main" r:id="rId32"/>
                           </wp:docPr>
                           <wp:cNvGraphicFramePr>
                             <a:graphicFrameLocks xmlns:a="http://schemas.openxmlformats.org/drawingml/2006/main" noChangeAspect="1"/>
@@ -5234,12 +5367,12 @@
                               <pic:pic xmlns:pic="http://schemas.openxmlformats.org/drawingml/2006/picture">
                                 <pic:nvPicPr>
                                   <pic:cNvPr id="17" name="Picture 17" title="Software University @ YouTube">
-                                    <a:hlinkClick r:id="rId13"/>
+                                    <a:hlinkClick r:id="rId32"/>
                                   </pic:cNvPr>
                                   <pic:cNvPicPr/>
                                 </pic:nvPicPr>
                                 <pic:blipFill>
-                                  <a:blip r:embed="rId14"/>
+                                  <a:blip r:embed="rId33"/>
                                   <a:stretch>
                                     <a:fillRect/>
                                   </a:stretch>
@@ -5278,7 +5411,7 @@
                           <wp:extent cx="180000" cy="180000"/>
                           <wp:effectExtent l="0" t="0" r="0" b="0"/>
                           <wp:docPr id="21" name="Picture 21">
-                            <a:hlinkClick xmlns:a="http://schemas.openxmlformats.org/drawingml/2006/main" r:id="rId15"/>
+                            <a:hlinkClick xmlns:a="http://schemas.openxmlformats.org/drawingml/2006/main" r:id="rId34"/>
                           </wp:docPr>
                           <wp:cNvGraphicFramePr>
                             <a:graphicFrameLocks xmlns:a="http://schemas.openxmlformats.org/drawingml/2006/main" noChangeAspect="1"/>
@@ -5288,14 +5421,14 @@
                               <pic:pic xmlns:pic="http://schemas.openxmlformats.org/drawingml/2006/picture">
                                 <pic:nvPicPr>
                                   <pic:cNvPr id="21" name="Picture 21">
-                                    <a:hlinkClick r:id="rId15"/>
+                                    <a:hlinkClick r:id="rId34"/>
                                   </pic:cNvPr>
                                   <pic:cNvPicPr>
                                     <a:picLocks noChangeAspect="1" noChangeArrowheads="1"/>
                                   </pic:cNvPicPr>
                                 </pic:nvPicPr>
                                 <pic:blipFill rotWithShape="1">
-                                  <a:blip r:embed="rId16">
+                                  <a:blip r:embed="rId35">
                                     <a:extLst>
                                       <a:ext uri="{28A0092B-C50C-407E-A947-70E740481C1C}">
                                         <a14:useLocalDpi xmlns:a14="http://schemas.microsoft.com/office/drawing/2010/main" val="0"/>
@@ -5348,7 +5481,7 @@
                           <wp:extent cx="180000" cy="180000"/>
                           <wp:effectExtent l="0" t="0" r="0" b="0"/>
                           <wp:docPr id="22" name="Picture 22">
-                            <a:hlinkClick xmlns:a="http://schemas.openxmlformats.org/drawingml/2006/main" r:id="rId17"/>
+                            <a:hlinkClick xmlns:a="http://schemas.openxmlformats.org/drawingml/2006/main" r:id="rId36"/>
                           </wp:docPr>
                           <wp:cNvGraphicFramePr>
                             <a:graphicFrameLocks xmlns:a="http://schemas.openxmlformats.org/drawingml/2006/main" noChangeAspect="1"/>
@@ -5358,14 +5491,14 @@
                               <pic:pic xmlns:pic="http://schemas.openxmlformats.org/drawingml/2006/picture">
                                 <pic:nvPicPr>
                                   <pic:cNvPr id="22" name="Picture 22">
-                                    <a:hlinkClick r:id="rId17"/>
+                                    <a:hlinkClick r:id="rId36"/>
                                   </pic:cNvPr>
                                   <pic:cNvPicPr>
                                     <a:picLocks noChangeAspect="1" noChangeArrowheads="1"/>
                                   </pic:cNvPicPr>
                                 </pic:nvPicPr>
                                 <pic:blipFill>
-                                  <a:blip r:embed="rId18">
+                                  <a:blip r:embed="rId37">
                                     <a:extLst>
                                       <a:ext uri="{28A0092B-C50C-407E-A947-70E740481C1C}">
                                         <a14:useLocalDpi xmlns:a14="http://schemas.microsoft.com/office/drawing/2010/main" val="0"/>
@@ -5415,7 +5548,7 @@
                           <wp:extent cx="180000" cy="180000"/>
                           <wp:effectExtent l="0" t="0" r="0" b="0"/>
                           <wp:docPr id="23" name="Picture 23" title="Software University: Email Us">
-                            <a:hlinkClick xmlns:a="http://schemas.openxmlformats.org/drawingml/2006/main" r:id="rId19"/>
+                            <a:hlinkClick xmlns:a="http://schemas.openxmlformats.org/drawingml/2006/main" r:id="rId38"/>
                           </wp:docPr>
                           <wp:cNvGraphicFramePr>
                             <a:graphicFrameLocks xmlns:a="http://schemas.openxmlformats.org/drawingml/2006/main" noChangeAspect="1"/>
@@ -5425,12 +5558,12 @@
                               <pic:pic xmlns:pic="http://schemas.openxmlformats.org/drawingml/2006/picture">
                                 <pic:nvPicPr>
                                   <pic:cNvPr id="23" name="Picture 23" title="Software University: Email Us">
-                                    <a:hlinkClick r:id="rId19"/>
+                                    <a:hlinkClick r:id="rId38"/>
                                   </pic:cNvPr>
                                   <pic:cNvPicPr/>
                                 </pic:nvPicPr>
                                 <pic:blipFill>
-                                  <a:blip r:embed="rId20"/>
+                                  <a:blip r:embed="rId39"/>
                                   <a:stretch>
                                     <a:fillRect/>
                                   </a:stretch>
@@ -5461,7 +5594,6 @@
     <w:r>
       <w:rPr>
         <w:noProof/>
-        <w:lang w:val="bg-BG" w:eastAsia="bg-BG"/>
       </w:rPr>
       <w:drawing>
         <wp:anchor distT="0" distB="0" distL="114300" distR="114300" simplePos="0" relativeHeight="251694080" behindDoc="0" locked="0" layoutInCell="1" allowOverlap="1" wp14:anchorId="318DB6A9" wp14:editId="57820713">
@@ -5493,7 +5625,7 @@
                   </pic:cNvPicPr>
                 </pic:nvPicPr>
                 <pic:blipFill>
-                  <a:blip r:embed="rId22">
+                  <a:blip r:embed="rId40">
                     <a:extLst>
                       <a:ext uri="{28A0092B-C50C-407E-A947-70E740481C1C}">
                         <a14:useLocalDpi xmlns:a14="http://schemas.microsoft.com/office/drawing/2010/main" val="0"/>
@@ -5533,7 +5665,6 @@
     <w:r>
       <w:rPr>
         <w:noProof/>
-        <w:lang w:val="bg-BG" w:eastAsia="bg-BG"/>
       </w:rPr>
       <mc:AlternateContent>
         <mc:Choice Requires="wps">
@@ -5610,7 +5741,6 @@
     <w:r>
       <w:rPr>
         <w:noProof/>
-        <w:lang w:val="bg-BG" w:eastAsia="bg-BG"/>
       </w:rPr>
       <mc:AlternateContent>
         <mc:Choice Requires="wps">
@@ -5705,7 +5835,7 @@
                               <w:sz w:val="18"/>
                               <w:szCs w:val="18"/>
                             </w:rPr>
-                            <w:t>3</w:t>
+                            <w:t>7</w:t>
                           </w:r>
                           <w:r>
                             <w:rPr>
@@ -5780,7 +5910,11 @@
         </mc:Choice>
         <mc:Fallback>
           <w:pict>
-            <v:shape w14:anchorId="60DB5C39" id="Text Box 4" o:spid="_x0000_s1028" type="#_x0000_t202" style="position:absolute;margin-left:444.65pt;margin-top:26.95pt;width:70.9pt;height:15.9pt;z-index:251663360;visibility:visible;mso-wrap-style:square;mso-width-percent:0;mso-height-percent:0;mso-wrap-distance-left:9pt;mso-wrap-distance-top:0;mso-wrap-distance-right:9pt;mso-wrap-distance-bottom:0;mso-position-horizontal:absolute;mso-position-horizontal-relative:text;mso-position-vertical:absolute;mso-position-vertical-relative:text;mso-width-percent:0;mso-height-percent:0;mso-width-relative:page;mso-height-relative:page;v-text-anchor:middle" o:gfxdata="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" filled="f" stroked="f" strokeweight=".5pt">
+            <v:shapetype w14:anchorId="60DB5C39" id="_x0000_t202" coordsize="21600,21600" o:spt="202" path="m,l,21600r21600,l21600,xe">
+              <v:stroke joinstyle="miter"/>
+              <v:path gradientshapeok="t" o:connecttype="rect"/>
+            </v:shapetype>
+            <v:shape id="Text Box 4" o:spid="_x0000_s1028" type="#_x0000_t202" style="position:absolute;margin-left:444.65pt;margin-top:26.95pt;width:70.9pt;height:15.9pt;z-index:251663360;visibility:visible;mso-wrap-style:square;mso-width-percent:0;mso-height-percent:0;mso-wrap-distance-left:9pt;mso-wrap-distance-top:0;mso-wrap-distance-right:9pt;mso-wrap-distance-bottom:0;mso-position-horizontal:absolute;mso-position-horizontal-relative:text;mso-position-vertical:absolute;mso-position-vertical-relative:text;mso-width-percent:0;mso-height-percent:0;mso-width-relative:page;mso-height-relative:page;v-text-anchor:middle" o:gfxdata="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" filled="f" stroked="f" strokeweight=".5pt">
               <v:textbox inset="0,0,0,0">
                 <w:txbxContent>
                   <w:p>
@@ -5826,7 +5960,7 @@
                         <w:sz w:val="18"/>
                         <w:szCs w:val="18"/>
                       </w:rPr>
-                      <w:t>3</w:t>
+                      <w:t>7</w:t>
                     </w:r>
                     <w:r>
                       <w:rPr>
@@ -12083,21 +12217,6 @@
 </file>
 
 <file path=customXml/item1.xml><?xml version="1.0" encoding="utf-8"?>
-<p:properties xmlns:p="http://schemas.microsoft.com/office/2006/metadata/properties" xmlns:xsi="http://www.w3.org/2001/XMLSchema-instance" xmlns:pc="http://schemas.microsoft.com/office/infopath/2007/PartnerControls">
-  <documentManagement/>
-</p:properties>
-</file>
-
-<file path=customXml/item2.xml><?xml version="1.0" encoding="utf-8"?>
-<?mso-contentType ?>
-<FormTemplates xmlns="http://schemas.microsoft.com/sharepoint/v3/contenttype/forms">
-  <Display>DocumentLibraryForm</Display>
-  <Edit>DocumentLibraryForm</Edit>
-  <New>DocumentLibraryForm</New>
-</FormTemplates>
-</file>
-
-<file path=customXml/item3.xml><?xml version="1.0" encoding="utf-8"?>
 <ct:contentTypeSchema xmlns:ct="http://schemas.microsoft.com/office/2006/metadata/contentType" xmlns:ma="http://schemas.microsoft.com/office/2006/metadata/properties/metaAttributes" ct:_="" ma:_="" ma:contentTypeName="Document" ma:contentTypeID="0x010100B6C18B0EB80FEC43B96FC4929E3ACDFF" ma:contentTypeVersion="6" ma:contentTypeDescription="Create a new document." ma:contentTypeScope="" ma:versionID="2fdeaad945b9142b28e8c00e4373cba0">
   <xsd:schema xmlns:xsd="http://www.w3.org/2001/XMLSchema" xmlns:xs="http://www.w3.org/2001/XMLSchema" xmlns:p="http://schemas.microsoft.com/office/2006/metadata/properties" xmlns:ns2="4f985cec-e092-4bcf-a1e1-b816bd0221d8" targetNamespace="http://schemas.microsoft.com/office/2006/metadata/properties" ma:root="true" ma:fieldsID="4903272acb6554aca9ed4357a252ea62" ns2:_="">
     <xsd:import namespace="4f985cec-e092-4bcf-a1e1-b816bd0221d8"/>
@@ -12255,28 +12374,26 @@
 </ct:contentTypeSchema>
 </file>
 
+<file path=customXml/item2.xml><?xml version="1.0" encoding="utf-8"?>
+<p:properties xmlns:p="http://schemas.microsoft.com/office/2006/metadata/properties" xmlns:xsi="http://www.w3.org/2001/XMLSchema-instance" xmlns:pc="http://schemas.microsoft.com/office/infopath/2007/PartnerControls">
+  <documentManagement/>
+</p:properties>
+</file>
+
+<file path=customXml/item3.xml><?xml version="1.0" encoding="utf-8"?>
+<?mso-contentType ?>
+<FormTemplates xmlns="http://schemas.microsoft.com/sharepoint/v3/contenttype/forms">
+  <Display>DocumentLibraryForm</Display>
+  <Edit>DocumentLibraryForm</Edit>
+  <New>DocumentLibraryForm</New>
+</FormTemplates>
+</file>
+
 <file path=customXml/item4.xml><?xml version="1.0" encoding="utf-8"?>
 <b:Sources xmlns:b="http://schemas.openxmlformats.org/officeDocument/2006/bibliography" xmlns="http://schemas.openxmlformats.org/officeDocument/2006/bibliography" SelectedStyle="\APA.XSL" StyleName="APA"/>
 </file>
 
 <file path=customXml/itemProps1.xml><?xml version="1.0" encoding="utf-8"?>
-<ds:datastoreItem xmlns:ds="http://schemas.openxmlformats.org/officeDocument/2006/customXml" ds:itemID="{642AD100-1791-43AC-8FB0-4D3F7DB735D5}">
-  <ds:schemaRefs>
-    <ds:schemaRef ds:uri="http://schemas.microsoft.com/office/2006/metadata/properties"/>
-    <ds:schemaRef ds:uri="http://schemas.microsoft.com/office/infopath/2007/PartnerControls"/>
-  </ds:schemaRefs>
-</ds:datastoreItem>
-</file>
-
-<file path=customXml/itemProps2.xml><?xml version="1.0" encoding="utf-8"?>
-<ds:datastoreItem xmlns:ds="http://schemas.openxmlformats.org/officeDocument/2006/customXml" ds:itemID="{ABF6E877-42D5-49BF-ABBD-36D5F3F486D6}">
-  <ds:schemaRefs>
-    <ds:schemaRef ds:uri="http://schemas.microsoft.com/sharepoint/v3/contenttype/forms"/>
-  </ds:schemaRefs>
-</ds:datastoreItem>
-</file>
-
-<file path=customXml/itemProps3.xml><?xml version="1.0" encoding="utf-8"?>
 <ds:datastoreItem xmlns:ds="http://schemas.openxmlformats.org/officeDocument/2006/customXml" ds:itemID="{2916EAC0-8E4B-4230-8D84-FF52AB3386FF}">
   <ds:schemaRefs>
     <ds:schemaRef ds:uri="http://schemas.microsoft.com/office/2006/metadata/contentType"/>
@@ -12294,8 +12411,25 @@
 </ds:datastoreItem>
 </file>
 
+<file path=customXml/itemProps2.xml><?xml version="1.0" encoding="utf-8"?>
+<ds:datastoreItem xmlns:ds="http://schemas.openxmlformats.org/officeDocument/2006/customXml" ds:itemID="{642AD100-1791-43AC-8FB0-4D3F7DB735D5}">
+  <ds:schemaRefs>
+    <ds:schemaRef ds:uri="http://schemas.microsoft.com/office/2006/metadata/properties"/>
+    <ds:schemaRef ds:uri="http://schemas.microsoft.com/office/infopath/2007/PartnerControls"/>
+  </ds:schemaRefs>
+</ds:datastoreItem>
+</file>
+
+<file path=customXml/itemProps3.xml><?xml version="1.0" encoding="utf-8"?>
+<ds:datastoreItem xmlns:ds="http://schemas.openxmlformats.org/officeDocument/2006/customXml" ds:itemID="{ABF6E877-42D5-49BF-ABBD-36D5F3F486D6}">
+  <ds:schemaRefs>
+    <ds:schemaRef ds:uri="http://schemas.microsoft.com/sharepoint/v3/contenttype/forms"/>
+  </ds:schemaRefs>
+</ds:datastoreItem>
+</file>
+
 <file path=customXml/itemProps4.xml><?xml version="1.0" encoding="utf-8"?>
-<ds:datastoreItem xmlns:ds="http://schemas.openxmlformats.org/officeDocument/2006/customXml" ds:itemID="{22535EC9-EA35-4B52-8882-AE9B324E1FE8}">
+<ds:datastoreItem xmlns:ds="http://schemas.openxmlformats.org/officeDocument/2006/customXml" ds:itemID="{483EF664-F878-408B-88F3-74A8183FE82B}">
   <ds:schemaRefs>
     <ds:schemaRef ds:uri="http://schemas.openxmlformats.org/officeDocument/2006/bibliography"/>
   </ds:schemaRefs>

</xml_diff>